<commit_message>
You'll never know when you're done
</commit_message>
<xml_diff>
--- a/Проф. Практическая 1.docx
+++ b/Проф. Практическая 1.docx
@@ -271,6 +271,14 @@
           <w:szCs w:val="32"/>
         </w:rPr>
       </w:pPr>
+      <w:r>
+        <w:rPr>
+          <w:b/>
+          <w:sz w:val="32"/>
+          <w:szCs w:val="32"/>
+        </w:rPr>
+        <w:t>Составление отчетов по СТО</w:t>
+      </w:r>
     </w:p>
     <w:p>
       <w:pPr>
@@ -363,7 +371,13 @@
         <w:rPr>
           <w:szCs w:val="28"/>
         </w:rPr>
-        <w:t>_____ ______________</w:t>
+        <w:t xml:space="preserve">_____    </w:t>
+      </w:r>
+      <w:r>
+        <w:rPr>
+          <w:szCs w:val="28"/>
+        </w:rPr>
+        <w:t>____________</w:t>
       </w:r>
       <w:r>
         <w:rPr>
@@ -452,7 +466,34 @@
         <w:rPr>
           <w:szCs w:val="28"/>
         </w:rPr>
-        <w:t xml:space="preserve">      _</w:t>
+        <w:t xml:space="preserve">      </w:t>
+      </w:r>
+      <w:r>
+        <w:rPr>
+          <w:szCs w:val="28"/>
+          <w:u w:val="single"/>
+        </w:rPr>
+        <w:t>_</w:t>
+      </w:r>
+      <w:r>
+        <w:rPr>
+          <w:szCs w:val="28"/>
+          <w:u w:val="single"/>
+        </w:rPr>
+        <w:t>____КИ19-16/2б__</w:t>
+      </w:r>
+      <w:r>
+        <w:rPr>
+          <w:szCs w:val="28"/>
+          <w:u w:val="single"/>
+        </w:rPr>
+        <w:t>____</w:t>
+      </w:r>
+      <w:r>
+        <w:rPr>
+          <w:szCs w:val="28"/>
+        </w:rPr>
+        <w:t xml:space="preserve">   </w:t>
       </w:r>
       <w:r>
         <w:rPr>
@@ -464,43 +505,41 @@
         <w:rPr>
           <w:szCs w:val="28"/>
         </w:rPr>
-        <w:t>___</w:t>
-      </w:r>
-      <w:r>
-        <w:rPr>
-          <w:szCs w:val="28"/>
-        </w:rPr>
-        <w:t>____________</w:t>
-      </w:r>
-      <w:r>
-        <w:rPr>
-          <w:szCs w:val="28"/>
-        </w:rPr>
-        <w:t xml:space="preserve">_ </w:t>
-      </w:r>
-      <w:r>
-        <w:rPr>
-          <w:szCs w:val="28"/>
-        </w:rPr>
-        <w:t>______</w:t>
-      </w:r>
-      <w:r>
-        <w:rPr>
-          <w:szCs w:val="28"/>
-        </w:rPr>
-        <w:t>_____ _</w:t>
-      </w:r>
-      <w:r>
-        <w:rPr>
-          <w:szCs w:val="28"/>
-        </w:rPr>
-        <w:t>___</w:t>
-      </w:r>
-      <w:r>
-        <w:rPr>
-          <w:szCs w:val="28"/>
-        </w:rPr>
-        <w:t>_____________</w:t>
+        <w:t xml:space="preserve">_____ </w:t>
+      </w:r>
+      <w:r>
+        <w:rPr>
+          <w:szCs w:val="28"/>
+        </w:rPr>
+        <w:t xml:space="preserve">    </w:t>
+      </w:r>
+      <w:r>
+        <w:rPr>
+          <w:szCs w:val="28"/>
+          <w:u w:val="single"/>
+        </w:rPr>
+        <w:t>__</w:t>
+      </w:r>
+      <w:r>
+        <w:rPr>
+          <w:szCs w:val="28"/>
+          <w:u w:val="single"/>
+        </w:rPr>
+        <w:t>_</w:t>
+      </w:r>
+      <w:r>
+        <w:rPr>
+          <w:szCs w:val="28"/>
+          <w:u w:val="single"/>
+        </w:rPr>
+        <w:t>Шпаков С.Е.</w:t>
+      </w:r>
+      <w:r>
+        <w:rPr>
+          <w:szCs w:val="28"/>
+          <w:u w:val="single"/>
+        </w:rPr>
+        <w:t>_</w:t>
       </w:r>
     </w:p>
     <w:p>
@@ -649,7 +688,11 @@
     </w:p>
     <w:p>
       <w:pPr>
+        <w:adjustRightInd/>
         <w:spacing w:after="160" w:line="259" w:lineRule="auto"/>
+        <w:ind w:firstLine="0"/>
+        <w:contextualSpacing w:val="0"/>
+        <w:jc w:val="left"/>
       </w:pPr>
       <w:r>
         <w:br w:type="page"/>
@@ -658,9 +701,101 @@
     <w:p>
       <w:pPr>
         <w:pStyle w:val="1"/>
+        <w:jc w:val="center"/>
       </w:pPr>
       <w:r>
         <w:lastRenderedPageBreak/>
+        <w:t>СОДЕРЖАНИЕ</w:t>
+      </w:r>
+    </w:p>
+    <w:p>
+      <w:r>
+        <w:t>1 Цель и задачи ………………………………………………………</w:t>
+      </w:r>
+      <w:r>
+        <w:tab/>
+        <w:t>3</w:t>
+      </w:r>
+    </w:p>
+    <w:p>
+      <w:r>
+        <w:t>2 Описание варианта задания ……………………………………….</w:t>
+      </w:r>
+      <w:r>
+        <w:tab/>
+        <w:t>3</w:t>
+      </w:r>
+    </w:p>
+    <w:p>
+      <w:r>
+        <w:t>3 Ход выполнения ……………………………………………………</w:t>
+      </w:r>
+      <w:r>
+        <w:tab/>
+        <w:t>4</w:t>
+      </w:r>
+    </w:p>
+    <w:p>
+      <w:r>
+        <w:t xml:space="preserve">    3.1 Составление стилей ……………………………………………</w:t>
+      </w:r>
+      <w:r>
+        <w:tab/>
+        <w:t>4</w:t>
+      </w:r>
+    </w:p>
+    <w:p>
+      <w:r>
+        <w:t xml:space="preserve">    3.2 Реализация программы ………………………………………..</w:t>
+      </w:r>
+      <w:r>
+        <w:tab/>
+        <w:t>5</w:t>
+      </w:r>
+    </w:p>
+    <w:p>
+      <w:r>
+        <w:t>4 Выводы ……………………………………………………………..</w:t>
+      </w:r>
+      <w:r>
+        <w:tab/>
+        <w:t>6</w:t>
+      </w:r>
+    </w:p>
+    <w:p>
+      <w:r>
+        <w:t>СПИСОК ИСПОЛЬЗУЕМЫХ ИСТОЧНИКОВ ……………………</w:t>
+      </w:r>
+      <w:r>
+        <w:tab/>
+        <w:t>7</w:t>
+      </w:r>
+    </w:p>
+    <w:p>
+      <w:pPr>
+        <w:adjustRightInd/>
+        <w:spacing w:after="160" w:line="259" w:lineRule="auto"/>
+        <w:ind w:firstLine="0"/>
+        <w:contextualSpacing w:val="0"/>
+        <w:jc w:val="left"/>
+      </w:pPr>
+      <w:r>
+        <w:br w:type="page"/>
+      </w:r>
+    </w:p>
+    <w:p/>
+    <w:p/>
+    <w:p>
+      <w:pPr>
+        <w:spacing w:after="160" w:line="259" w:lineRule="auto"/>
+        <w:ind w:firstLine="0"/>
+      </w:pPr>
+    </w:p>
+    <w:p>
+      <w:pPr>
+        <w:pStyle w:val="1"/>
+      </w:pPr>
+      <w:r>
         <w:t>1 Цель и задачи</w:t>
       </w:r>
     </w:p>
@@ -673,7 +808,10 @@
         <w:jc w:val="left"/>
       </w:pPr>
       <w:r>
-        <w:t>Познакомиться с</w:t>
+        <w:t>Цель: п</w:t>
+      </w:r>
+      <w:r>
+        <w:t>ознакомиться с</w:t>
       </w:r>
       <w:r>
         <w:t>о стандартом организации «Общие требования к построению, изложению и оформлению документов учебной деятельности» и оформить отчет о п</w:t>
@@ -689,30 +827,677 @@
         <w:ind w:firstLine="708"/>
         <w:contextualSpacing w:val="0"/>
         <w:jc w:val="left"/>
+      </w:pPr>
+      <w:r>
+        <w:t>Задачи:</w:t>
+      </w:r>
+    </w:p>
+    <w:p>
+      <w:pPr>
+        <w:pStyle w:val="a4"/>
+        <w:numPr>
+          <w:ilvl w:val="0"/>
+          <w:numId w:val="2"/>
+        </w:numPr>
+        <w:adjustRightInd/>
+        <w:spacing w:after="160" w:line="259" w:lineRule="auto"/>
+        <w:contextualSpacing w:val="0"/>
+        <w:jc w:val="left"/>
+      </w:pPr>
+      <w:r>
+        <w:t>изучить стандарт организации «Общие требования к построению, изложению и оформлению документов учебной деятельности»;</w:t>
+      </w:r>
+    </w:p>
+    <w:p>
+      <w:pPr>
+        <w:pStyle w:val="a4"/>
+        <w:numPr>
+          <w:ilvl w:val="0"/>
+          <w:numId w:val="2"/>
+        </w:numPr>
+        <w:adjustRightInd/>
+        <w:spacing w:after="160" w:line="259" w:lineRule="auto"/>
+        <w:contextualSpacing w:val="0"/>
+        <w:jc w:val="left"/>
+      </w:pPr>
+      <w:r>
+        <w:t>реализовать программу согласно варианту задания, вариант определяется номером студента в отсортированном по фамилии и имени списку;</w:t>
+      </w:r>
+    </w:p>
+    <w:p>
+      <w:pPr>
+        <w:pStyle w:val="a4"/>
+        <w:numPr>
+          <w:ilvl w:val="0"/>
+          <w:numId w:val="2"/>
+        </w:numPr>
+        <w:adjustRightInd/>
+        <w:spacing w:after="160" w:line="259" w:lineRule="auto"/>
+        <w:contextualSpacing w:val="0"/>
+        <w:jc w:val="left"/>
+      </w:pPr>
+      <w:r>
+        <w:t>настроить удобное вам программное обеспечение для составления отчета, составить стили;</w:t>
+      </w:r>
+    </w:p>
+    <w:p>
+      <w:pPr>
+        <w:pStyle w:val="a4"/>
+        <w:numPr>
+          <w:ilvl w:val="0"/>
+          <w:numId w:val="2"/>
+        </w:numPr>
+        <w:adjustRightInd/>
+        <w:spacing w:after="160" w:line="259" w:lineRule="auto"/>
+        <w:contextualSpacing w:val="0"/>
+        <w:jc w:val="left"/>
+      </w:pPr>
+      <w:r>
+        <w:t>составить отчет по СТО, который должен включать в себя титульный лист, главы «Цель и задачи», «Описание варианта задания», «Ход выполнения» (включает в себя пункты «Составление стилей» и «Реализация программы»), «Выводы», «Список используемых источников»;</w:t>
+      </w:r>
+    </w:p>
+    <w:p>
+      <w:pPr>
+        <w:pStyle w:val="a4"/>
+        <w:numPr>
+          <w:ilvl w:val="0"/>
+          <w:numId w:val="2"/>
+        </w:numPr>
+        <w:adjustRightInd/>
+        <w:spacing w:after="160" w:line="259" w:lineRule="auto"/>
+        <w:contextualSpacing w:val="0"/>
+        <w:jc w:val="left"/>
+      </w:pPr>
+      <w:r>
+        <w:t>предоставить отчет и программу на проверку и ответить на вопросы</w:t>
+      </w:r>
+    </w:p>
+    <w:p>
+      <w:pPr>
+        <w:pStyle w:val="1"/>
+      </w:pPr>
+      <w:r>
+        <w:t>2 Описание варианта задания</w:t>
+      </w:r>
+    </w:p>
+    <w:p>
+      <w:r>
+        <w:t xml:space="preserve">Вариант №19: </w:t>
+      </w:r>
+      <w:r>
+        <w:t>н</w:t>
+      </w:r>
+      <w:r>
+        <w:t>еобходимо написать программу, которая вычисляет квадрат косинуса введенного с клавиатуры угла.</w:t>
+      </w:r>
+    </w:p>
+    <w:p>
+      <w:r>
         <w:rPr>
           <w:lang w:val="en-US"/>
         </w:rPr>
-      </w:pPr>
-      <w:bookmarkStart w:id="0" w:name="_GoBack"/>
-      <w:bookmarkEnd w:id="0"/>
+        <w:t>R</w:t>
+      </w:r>
+      <w:r>
+        <w:t xml:space="preserve"> = </w:t>
+      </w:r>
+      <w:r>
+        <w:rPr>
+          <w:lang w:val="en-US"/>
+        </w:rPr>
+        <w:t>cos</w:t>
+      </w:r>
+      <w:r>
+        <w:t>²</w:t>
+      </w:r>
+      <w:r>
+        <w:rPr>
+          <w:lang w:val="en-US"/>
+        </w:rPr>
+        <w:t>α</w:t>
+      </w:r>
+      <w:r>
+        <w:tab/>
+      </w:r>
+      <w:r>
+        <w:tab/>
+      </w:r>
+      <w:r>
+        <w:tab/>
+      </w:r>
+      <w:r>
+        <w:tab/>
+      </w:r>
+      <w:r>
+        <w:tab/>
+      </w:r>
+      <w:r>
+        <w:tab/>
+      </w:r>
+      <w:r>
+        <w:tab/>
+      </w:r>
+      <w:r>
+        <w:tab/>
+      </w:r>
+      <w:r>
+        <w:tab/>
+      </w:r>
+      <w:r>
+        <w:tab/>
+        <w:t xml:space="preserve"> (</w:t>
+      </w:r>
+      <w:r>
+        <w:t>1)</w:t>
+      </w:r>
+    </w:p>
+    <w:p>
+      <w:pPr>
+        <w:ind w:firstLine="0"/>
+        <w:rPr>
+          <w:rFonts w:eastAsiaTheme="minorEastAsia"/>
+          <w:lang w:eastAsia="ja-JP"/>
+        </w:rPr>
+      </w:pPr>
+      <w:r>
+        <w:rPr>
+          <w:rFonts w:eastAsiaTheme="minorEastAsia"/>
+          <w:lang w:eastAsia="ja-JP"/>
+        </w:rPr>
+        <w:t xml:space="preserve">Где </w:t>
+      </w:r>
+      <w:r>
+        <w:rPr>
+          <w:rFonts w:eastAsiaTheme="minorEastAsia"/>
+          <w:lang w:val="en-US" w:eastAsia="ja-JP"/>
+        </w:rPr>
+        <w:t>R</w:t>
+      </w:r>
+      <w:r>
+        <w:rPr>
+          <w:rFonts w:eastAsiaTheme="minorEastAsia"/>
+          <w:lang w:eastAsia="ja-JP"/>
+        </w:rPr>
+        <w:t xml:space="preserve"> – </w:t>
+      </w:r>
+      <w:r>
+        <w:rPr>
+          <w:rFonts w:eastAsiaTheme="minorEastAsia"/>
+          <w:lang w:eastAsia="ja-JP"/>
+        </w:rPr>
+        <w:t>результат вычислений</w:t>
+      </w:r>
+    </w:p>
+    <w:p>
+      <w:pPr>
+        <w:ind w:firstLine="0"/>
+        <w:rPr>
+          <w:rFonts w:eastAsiaTheme="minorEastAsia"/>
+          <w:lang w:eastAsia="ja-JP"/>
+        </w:rPr>
+      </w:pPr>
+      <w:r>
+        <w:rPr>
+          <w:rFonts w:eastAsiaTheme="minorEastAsia"/>
+          <w:lang w:eastAsia="ja-JP"/>
+        </w:rPr>
+        <w:t xml:space="preserve">       </w:t>
+      </w:r>
+      <w:r>
+        <w:rPr>
+          <w:lang w:val="en-US"/>
+        </w:rPr>
+        <w:t>α</w:t>
+      </w:r>
+      <w:r>
+        <w:t xml:space="preserve">  </w:t>
+      </w:r>
+      <w:r>
+        <w:rPr>
+          <w:rFonts w:eastAsiaTheme="minorEastAsia"/>
+          <w:lang w:eastAsia="ja-JP"/>
+        </w:rPr>
+        <w:t>–</w:t>
+      </w:r>
+      <w:r>
+        <w:t xml:space="preserve"> </w:t>
+      </w:r>
+      <w:r>
+        <w:t>Угол в градусах, который вводится с клавиатуры</w:t>
+      </w:r>
     </w:p>
     <w:p>
       <w:pPr>
         <w:pStyle w:val="1"/>
       </w:pPr>
       <w:r>
-        <w:t>2 Описание варианта задания</w:t>
-      </w:r>
-    </w:p>
-    <w:p>
-      <w:r>
-        <w:t xml:space="preserve">Вариант №19: </w:t>
-      </w:r>
-      <w:r>
-        <w:t>н</w:t>
-      </w:r>
-      <w:r>
-        <w:t>еобходимо написать программу, которая вычисляет квадрат косинуса введенного с клавиатуры угла.</w:t>
+        <w:lastRenderedPageBreak/>
+        <w:t>3 Ход выполнения</w:t>
+      </w:r>
+    </w:p>
+    <w:p>
+      <w:pPr>
+        <w:pStyle w:val="2"/>
+      </w:pPr>
+      <w:r>
+        <w:t>3.1 Составление стилей</w:t>
+      </w:r>
+    </w:p>
+    <w:p>
+      <w:pPr>
+        <w:rPr>
+          <w:rFonts w:eastAsiaTheme="minorEastAsia"/>
+          <w:lang w:eastAsia="ja-JP"/>
+        </w:rPr>
+      </w:pPr>
+      <w:r>
+        <w:t>Стили используются для упрощения работы с документом. Их</w:t>
+      </w:r>
+      <w:r>
+        <w:t xml:space="preserve"> настройка </w:t>
+      </w:r>
+      <w:r>
+        <w:rPr>
+          <w:rStyle w:val="a6"/>
+        </w:rPr>
+        <w:t xml:space="preserve">может быть выполнена не только в Word </w:t>
+      </w:r>
+      <w:r>
+        <w:rPr>
+          <w:rStyle w:val="a6"/>
+          <w:rFonts w:eastAsiaTheme="minorEastAsia"/>
+        </w:rPr>
+        <w:t>от Microsoft Office, но и в любых</w:t>
+      </w:r>
+      <w:r>
+        <w:rPr>
+          <w:rFonts w:eastAsiaTheme="minorEastAsia"/>
+          <w:lang w:eastAsia="ja-JP"/>
+        </w:rPr>
+        <w:t xml:space="preserve"> других, даже бесплатных, программах.</w:t>
+      </w:r>
+    </w:p>
+    <w:p>
+      <w:pPr>
+        <w:rPr>
+          <w:rFonts w:eastAsiaTheme="minorEastAsia"/>
+          <w:lang w:eastAsia="ja-JP"/>
+        </w:rPr>
+      </w:pPr>
+      <w:r>
+        <w:rPr>
+          <w:rFonts w:eastAsiaTheme="minorEastAsia"/>
+          <w:lang w:eastAsia="ja-JP"/>
+        </w:rPr>
+        <w:t xml:space="preserve">Для настройки необходимо нажать на нужный стиль (рис.1) правой кнопкой мыши и выбрать функцию «Изменить». </w:t>
+      </w:r>
+    </w:p>
+    <w:p>
+      <w:pPr>
+        <w:rPr>
+          <w:rFonts w:eastAsiaTheme="minorEastAsia"/>
+          <w:lang w:eastAsia="ja-JP"/>
+        </w:rPr>
+      </w:pPr>
+      <w:r>
+        <w:rPr>
+          <w:rFonts w:eastAsiaTheme="minorEastAsia"/>
+          <w:noProof/>
+          <w:lang w:eastAsia="ja-JP"/>
+        </w:rPr>
+        <w:drawing>
+          <wp:inline distT="0" distB="0" distL="0" distR="0">
+            <wp:extent cx="5153320" cy="617517"/>
+            <wp:effectExtent l="0" t="0" r="0" b="0"/>
+            <wp:docPr id="1" name="Рисунок 1"/>
+            <wp:cNvGraphicFramePr>
+              <a:graphicFrameLocks xmlns:a="http://schemas.openxmlformats.org/drawingml/2006/main" noChangeAspect="1"/>
+            </wp:cNvGraphicFramePr>
+            <a:graphic xmlns:a="http://schemas.openxmlformats.org/drawingml/2006/main">
+              <a:graphicData uri="http://schemas.openxmlformats.org/drawingml/2006/picture">
+                <pic:pic xmlns:pic="http://schemas.openxmlformats.org/drawingml/2006/picture">
+                  <pic:nvPicPr>
+                    <pic:cNvPr id="1" name="Screenshot_292.png"/>
+                    <pic:cNvPicPr/>
+                  </pic:nvPicPr>
+                  <pic:blipFill>
+                    <a:blip r:embed="rId6">
+                      <a:extLst>
+                        <a:ext uri="{28A0092B-C50C-407E-A947-70E740481C1C}">
+                          <a14:useLocalDpi xmlns:a14="http://schemas.microsoft.com/office/drawing/2010/main" val="0"/>
+                        </a:ext>
+                      </a:extLst>
+                    </a:blip>
+                    <a:stretch>
+                      <a:fillRect/>
+                    </a:stretch>
+                  </pic:blipFill>
+                  <pic:spPr>
+                    <a:xfrm>
+                      <a:off x="0" y="0"/>
+                      <a:ext cx="5440158" cy="651889"/>
+                    </a:xfrm>
+                    <a:prstGeom prst="rect">
+                      <a:avLst/>
+                    </a:prstGeom>
+                  </pic:spPr>
+                </pic:pic>
+              </a:graphicData>
+            </a:graphic>
+          </wp:inline>
+        </w:drawing>
+      </w:r>
+    </w:p>
+    <w:p>
+      <w:pPr>
+        <w:pStyle w:val="a5"/>
+      </w:pPr>
+      <w:r>
+        <w:t xml:space="preserve">Рисунок 1 – Панель выбора стилей в </w:t>
+      </w:r>
+      <w:r>
+        <w:rPr>
+          <w:lang w:val="en-US"/>
+        </w:rPr>
+        <w:t>Microsoft</w:t>
+      </w:r>
+      <w:r>
+        <w:t xml:space="preserve"> </w:t>
+      </w:r>
+      <w:r>
+        <w:rPr>
+          <w:lang w:val="en-US"/>
+        </w:rPr>
+        <w:t>Word</w:t>
+      </w:r>
+      <w:r>
+        <w:t xml:space="preserve"> 2016</w:t>
+      </w:r>
+    </w:p>
+    <w:p>
+      <w:pPr>
+        <w:rPr>
+          <w:rFonts w:eastAsiaTheme="minorEastAsia"/>
+        </w:rPr>
+      </w:pPr>
+      <w:r>
+        <w:rPr>
+          <w:rFonts w:eastAsiaTheme="minorEastAsia"/>
+        </w:rPr>
+        <w:t>Ниже представлены примеры настроек некоторых стилей</w:t>
+      </w:r>
+      <w:r>
+        <w:rPr>
+          <w:rFonts w:eastAsiaTheme="minorEastAsia"/>
+        </w:rPr>
+        <w:t>.</w:t>
+      </w:r>
+    </w:p>
+    <w:p>
+      <w:pPr>
+        <w:rPr>
+          <w:rFonts w:eastAsiaTheme="minorEastAsia"/>
+        </w:rPr>
+      </w:pPr>
+      <w:r>
+        <w:rPr>
+          <w:rFonts w:eastAsiaTheme="minorEastAsia"/>
+          <w:noProof/>
+          <w:lang w:eastAsia="ja-JP"/>
+        </w:rPr>
+        <w:drawing>
+          <wp:inline distT="0" distB="0" distL="0" distR="0">
+            <wp:extent cx="5513163" cy="2968831"/>
+            <wp:effectExtent l="0" t="0" r="0" b="3175"/>
+            <wp:docPr id="2" name="Рисунок 2"/>
+            <wp:cNvGraphicFramePr>
+              <a:graphicFrameLocks xmlns:a="http://schemas.openxmlformats.org/drawingml/2006/main" noChangeAspect="1"/>
+            </wp:cNvGraphicFramePr>
+            <a:graphic xmlns:a="http://schemas.openxmlformats.org/drawingml/2006/main">
+              <a:graphicData uri="http://schemas.openxmlformats.org/drawingml/2006/picture">
+                <pic:pic xmlns:pic="http://schemas.openxmlformats.org/drawingml/2006/picture">
+                  <pic:nvPicPr>
+                    <pic:cNvPr id="2" name="Screenshot_293.png"/>
+                    <pic:cNvPicPr/>
+                  </pic:nvPicPr>
+                  <pic:blipFill>
+                    <a:blip r:embed="rId7">
+                      <a:extLst>
+                        <a:ext uri="{28A0092B-C50C-407E-A947-70E740481C1C}">
+                          <a14:useLocalDpi xmlns:a14="http://schemas.microsoft.com/office/drawing/2010/main" val="0"/>
+                        </a:ext>
+                      </a:extLst>
+                    </a:blip>
+                    <a:stretch>
+                      <a:fillRect/>
+                    </a:stretch>
+                  </pic:blipFill>
+                  <pic:spPr>
+                    <a:xfrm>
+                      <a:off x="0" y="0"/>
+                      <a:ext cx="5545819" cy="2986416"/>
+                    </a:xfrm>
+                    <a:prstGeom prst="rect">
+                      <a:avLst/>
+                    </a:prstGeom>
+                  </pic:spPr>
+                </pic:pic>
+              </a:graphicData>
+            </a:graphic>
+          </wp:inline>
+        </w:drawing>
+      </w:r>
+    </w:p>
+    <w:p>
+      <w:pPr>
+        <w:pStyle w:val="a5"/>
+      </w:pPr>
+      <w:r>
+        <w:t>Рисунок 2 – Оформление обычного текста</w:t>
+      </w:r>
+    </w:p>
+    <w:p>
+      <w:pPr>
+        <w:rPr>
+          <w:rFonts w:hint="eastAsia"/>
+        </w:rPr>
+      </w:pPr>
+      <w:r>
+        <w:rPr>
+          <w:rFonts w:hint="eastAsia"/>
+          <w:noProof/>
+          <w:lang w:eastAsia="ja-JP"/>
+        </w:rPr>
+        <w:lastRenderedPageBreak/>
+        <w:drawing>
+          <wp:inline distT="0" distB="0" distL="0" distR="0">
+            <wp:extent cx="5498275" cy="3063871"/>
+            <wp:effectExtent l="0" t="0" r="7620" b="3810"/>
+            <wp:docPr id="3" name="Рисунок 3"/>
+            <wp:cNvGraphicFramePr>
+              <a:graphicFrameLocks xmlns:a="http://schemas.openxmlformats.org/drawingml/2006/main" noChangeAspect="1"/>
+            </wp:cNvGraphicFramePr>
+            <a:graphic xmlns:a="http://schemas.openxmlformats.org/drawingml/2006/main">
+              <a:graphicData uri="http://schemas.openxmlformats.org/drawingml/2006/picture">
+                <pic:pic xmlns:pic="http://schemas.openxmlformats.org/drawingml/2006/picture">
+                  <pic:nvPicPr>
+                    <pic:cNvPr id="3" name="Screenshot_295.png"/>
+                    <pic:cNvPicPr/>
+                  </pic:nvPicPr>
+                  <pic:blipFill>
+                    <a:blip r:embed="rId8">
+                      <a:extLst>
+                        <a:ext uri="{28A0092B-C50C-407E-A947-70E740481C1C}">
+                          <a14:useLocalDpi xmlns:a14="http://schemas.microsoft.com/office/drawing/2010/main" val="0"/>
+                        </a:ext>
+                      </a:extLst>
+                    </a:blip>
+                    <a:stretch>
+                      <a:fillRect/>
+                    </a:stretch>
+                  </pic:blipFill>
+                  <pic:spPr>
+                    <a:xfrm>
+                      <a:off x="0" y="0"/>
+                      <a:ext cx="5517694" cy="3074692"/>
+                    </a:xfrm>
+                    <a:prstGeom prst="rect">
+                      <a:avLst/>
+                    </a:prstGeom>
+                  </pic:spPr>
+                </pic:pic>
+              </a:graphicData>
+            </a:graphic>
+          </wp:inline>
+        </w:drawing>
+      </w:r>
+    </w:p>
+    <w:p>
+      <w:pPr>
+        <w:pStyle w:val="a5"/>
+      </w:pPr>
+      <w:r>
+        <w:t>Рисунок 3 – Оформление заголовков</w:t>
+      </w:r>
+    </w:p>
+    <w:p>
+      <w:pPr>
+        <w:rPr>
+          <w:rFonts w:eastAsiaTheme="minorEastAsia"/>
+        </w:rPr>
+      </w:pPr>
+      <w:r>
+        <w:rPr>
+          <w:rFonts w:eastAsiaTheme="minorEastAsia"/>
+          <w:noProof/>
+          <w:lang w:eastAsia="ja-JP"/>
+        </w:rPr>
+        <w:drawing>
+          <wp:inline distT="0" distB="0" distL="0" distR="0">
+            <wp:extent cx="5427023" cy="3021266"/>
+            <wp:effectExtent l="0" t="0" r="2540" b="8255"/>
+            <wp:docPr id="4" name="Рисунок 4"/>
+            <wp:cNvGraphicFramePr>
+              <a:graphicFrameLocks xmlns:a="http://schemas.openxmlformats.org/drawingml/2006/main" noChangeAspect="1"/>
+            </wp:cNvGraphicFramePr>
+            <a:graphic xmlns:a="http://schemas.openxmlformats.org/drawingml/2006/main">
+              <a:graphicData uri="http://schemas.openxmlformats.org/drawingml/2006/picture">
+                <pic:pic xmlns:pic="http://schemas.openxmlformats.org/drawingml/2006/picture">
+                  <pic:nvPicPr>
+                    <pic:cNvPr id="4" name="Screenshot_294.png"/>
+                    <pic:cNvPicPr/>
+                  </pic:nvPicPr>
+                  <pic:blipFill>
+                    <a:blip r:embed="rId9">
+                      <a:extLst>
+                        <a:ext uri="{28A0092B-C50C-407E-A947-70E740481C1C}">
+                          <a14:useLocalDpi xmlns:a14="http://schemas.microsoft.com/office/drawing/2010/main" val="0"/>
+                        </a:ext>
+                      </a:extLst>
+                    </a:blip>
+                    <a:stretch>
+                      <a:fillRect/>
+                    </a:stretch>
+                  </pic:blipFill>
+                  <pic:spPr>
+                    <a:xfrm>
+                      <a:off x="0" y="0"/>
+                      <a:ext cx="5440203" cy="3028603"/>
+                    </a:xfrm>
+                    <a:prstGeom prst="rect">
+                      <a:avLst/>
+                    </a:prstGeom>
+                  </pic:spPr>
+                </pic:pic>
+              </a:graphicData>
+            </a:graphic>
+          </wp:inline>
+        </w:drawing>
+      </w:r>
+    </w:p>
+    <w:p>
+      <w:pPr>
+        <w:pStyle w:val="a5"/>
+      </w:pPr>
+      <w:r>
+        <w:t>Рисунок 4 – Оформление подписи для рисунков</w:t>
+      </w:r>
+    </w:p>
+    <w:p>
+      <w:pPr>
+        <w:pStyle w:val="a5"/>
+      </w:pPr>
+    </w:p>
+    <w:p>
+      <w:pPr>
+        <w:pStyle w:val="2"/>
+        <w:rPr>
+          <w:lang w:eastAsia="ja-JP"/>
+        </w:rPr>
+      </w:pPr>
+      <w:r>
+        <w:rPr>
+          <w:rFonts w:hint="eastAsia"/>
+          <w:lang w:eastAsia="ja-JP"/>
+        </w:rPr>
+        <w:t>3.2</w:t>
+      </w:r>
+      <w:r>
+        <w:rPr>
+          <w:lang w:eastAsia="ja-JP"/>
+        </w:rPr>
+        <w:t xml:space="preserve"> Реализация программы</w:t>
+      </w:r>
+    </w:p>
+    <w:p>
+      <w:pPr>
+        <w:rPr>
+          <w:rFonts w:eastAsiaTheme="minorEastAsia"/>
+          <w:lang w:eastAsia="ja-JP"/>
+        </w:rPr>
+      </w:pPr>
+      <w:r>
+        <w:rPr>
+          <w:rFonts w:eastAsiaTheme="minorEastAsia"/>
+          <w:lang w:eastAsia="ja-JP"/>
+        </w:rPr>
+        <w:t xml:space="preserve">Для упрощения вычислений из библиотеки </w:t>
+      </w:r>
+      <w:r>
+        <w:rPr>
+          <w:rFonts w:eastAsiaTheme="minorEastAsia"/>
+          <w:lang w:val="en-US" w:eastAsia="ja-JP"/>
+        </w:rPr>
+        <w:t>math</w:t>
+      </w:r>
+      <w:r>
+        <w:rPr>
+          <w:rFonts w:eastAsiaTheme="minorEastAsia"/>
+          <w:lang w:eastAsia="ja-JP"/>
+        </w:rPr>
+        <w:t xml:space="preserve"> импортируются функция вычисления косинуса (которая берёт угол в радианах) и функция перевода угла из градусов в радианы. Проверка ввода осуществляется с </w:t>
+      </w:r>
+      <w:r>
+        <w:rPr>
+          <w:rFonts w:eastAsiaTheme="minorEastAsia"/>
+          <w:lang w:eastAsia="ja-JP"/>
+        </w:rPr>
+        <w:lastRenderedPageBreak/>
+        <w:t>помощью обработчика исключ</w:t>
+      </w:r>
+      <w:r>
+        <w:rPr>
+          <w:rFonts w:eastAsiaTheme="minorEastAsia"/>
+          <w:lang w:eastAsia="ja-JP"/>
+        </w:rPr>
+        <w:t>ений. В случае</w:t>
+      </w:r>
+      <w:r>
+        <w:rPr>
+          <w:rFonts w:eastAsiaTheme="minorEastAsia"/>
+          <w:lang w:eastAsia="ja-JP"/>
+        </w:rPr>
+        <w:t xml:space="preserve"> верного ввода программа выводит ответ.</w:t>
       </w:r>
     </w:p>
     <w:p>
@@ -723,94 +1508,273 @@
         <w:contextualSpacing w:val="0"/>
         <w:jc w:val="left"/>
         <w:rPr>
-          <w:rFonts w:eastAsiaTheme="majorEastAsia" w:cstheme="majorBidi"/>
-          <w:b/>
-          <w:color w:val="000000" w:themeColor="text1"/>
-          <w:szCs w:val="32"/>
-        </w:rPr>
-      </w:pPr>
-      <w:r>
-        <w:br w:type="page"/>
+          <w:rFonts w:eastAsiaTheme="minorEastAsia"/>
+          <w:lang w:eastAsia="ja-JP"/>
+        </w:rPr>
+      </w:pPr>
+      <w:r>
+        <w:rPr>
+          <w:rFonts w:eastAsiaTheme="minorEastAsia"/>
+          <w:lang w:eastAsia="ja-JP"/>
+        </w:rPr>
+        <w:t>Листинг 1 – Вычисление квадрата косинуса заданного угла</w:t>
+      </w:r>
+    </w:p>
+    <w:p>
+      <w:pPr>
+        <w:pStyle w:val="a3"/>
+        <w:rPr>
+          <w:lang w:val="en-US" w:eastAsia="ja-JP"/>
+        </w:rPr>
+      </w:pPr>
+      <w:r>
+        <w:rPr>
+          <w:lang w:val="en-US" w:eastAsia="ja-JP"/>
+        </w:rPr>
+        <w:t># Python 3.7.2</w:t>
+      </w:r>
+    </w:p>
+    <w:p>
+      <w:pPr>
+        <w:pStyle w:val="a3"/>
+        <w:rPr>
+          <w:lang w:val="en-US" w:eastAsia="ja-JP"/>
+        </w:rPr>
+      </w:pPr>
+      <w:r>
+        <w:rPr>
+          <w:lang w:val="en-US" w:eastAsia="ja-JP"/>
+        </w:rPr>
+        <w:t># Calculating cosine of a powered by 2</w:t>
+      </w:r>
+    </w:p>
+    <w:p>
+      <w:pPr>
+        <w:pStyle w:val="a3"/>
+        <w:rPr>
+          <w:lang w:val="en-US" w:eastAsia="ja-JP"/>
+        </w:rPr>
+      </w:pPr>
+    </w:p>
+    <w:p>
+      <w:pPr>
+        <w:pStyle w:val="a3"/>
+        <w:rPr>
+          <w:lang w:val="en-US" w:eastAsia="ja-JP"/>
+        </w:rPr>
+      </w:pPr>
+      <w:r>
+        <w:rPr>
+          <w:lang w:val="en-US" w:eastAsia="ja-JP"/>
+        </w:rPr>
+        <w:t>from math import degrees, cos</w:t>
+      </w:r>
+    </w:p>
+    <w:p>
+      <w:pPr>
+        <w:pStyle w:val="a3"/>
+        <w:rPr>
+          <w:lang w:val="en-US" w:eastAsia="ja-JP"/>
+        </w:rPr>
+      </w:pPr>
+    </w:p>
+    <w:p>
+      <w:pPr>
+        <w:pStyle w:val="a3"/>
+        <w:rPr>
+          <w:lang w:val="en-US" w:eastAsia="ja-JP"/>
+        </w:rPr>
+      </w:pPr>
+      <w:r>
+        <w:rPr>
+          <w:lang w:val="en-US" w:eastAsia="ja-JP"/>
+        </w:rPr>
+        <w:t># Entering number of degrees</w:t>
+      </w:r>
+    </w:p>
+    <w:p>
+      <w:pPr>
+        <w:pStyle w:val="a3"/>
+        <w:rPr>
+          <w:lang w:val="en-US" w:eastAsia="ja-JP"/>
+        </w:rPr>
+      </w:pPr>
+      <w:r>
+        <w:rPr>
+          <w:lang w:val="en-US" w:eastAsia="ja-JP"/>
+        </w:rPr>
+        <w:t>while True:</w:t>
+      </w:r>
+    </w:p>
+    <w:p>
+      <w:pPr>
+        <w:pStyle w:val="a3"/>
+        <w:rPr>
+          <w:lang w:val="en-US" w:eastAsia="ja-JP"/>
+        </w:rPr>
+      </w:pPr>
+      <w:r>
+        <w:rPr>
+          <w:lang w:val="en-US" w:eastAsia="ja-JP"/>
+        </w:rPr>
+        <w:t xml:space="preserve">    try:</w:t>
+      </w:r>
+    </w:p>
+    <w:p>
+      <w:pPr>
+        <w:pStyle w:val="a3"/>
+        <w:rPr>
+          <w:lang w:val="en-US" w:eastAsia="ja-JP"/>
+        </w:rPr>
+      </w:pPr>
+      <w:r>
+        <w:rPr>
+          <w:lang w:val="en-US" w:eastAsia="ja-JP"/>
+        </w:rPr>
+        <w:t xml:space="preserve">        a = float(input('Enter integer representing degrees: '))</w:t>
+      </w:r>
+    </w:p>
+    <w:p>
+      <w:pPr>
+        <w:pStyle w:val="a3"/>
+        <w:rPr>
+          <w:lang w:val="en-US" w:eastAsia="ja-JP"/>
+        </w:rPr>
+      </w:pPr>
+      <w:r>
+        <w:rPr>
+          <w:lang w:val="en-US" w:eastAsia="ja-JP"/>
+        </w:rPr>
+        <w:t xml:space="preserve">        break</w:t>
+      </w:r>
+    </w:p>
+    <w:p>
+      <w:pPr>
+        <w:pStyle w:val="a3"/>
+        <w:rPr>
+          <w:lang w:val="en-US" w:eastAsia="ja-JP"/>
+        </w:rPr>
+      </w:pPr>
+    </w:p>
+    <w:p>
+      <w:pPr>
+        <w:pStyle w:val="a3"/>
+        <w:rPr>
+          <w:lang w:val="en-US" w:eastAsia="ja-JP"/>
+        </w:rPr>
+      </w:pPr>
+      <w:r>
+        <w:rPr>
+          <w:lang w:val="en-US" w:eastAsia="ja-JP"/>
+        </w:rPr>
+        <w:t xml:space="preserve">    except ValueError:</w:t>
+      </w:r>
+    </w:p>
+    <w:p>
+      <w:pPr>
+        <w:pStyle w:val="a3"/>
+        <w:rPr>
+          <w:lang w:val="en-US" w:eastAsia="ja-JP"/>
+        </w:rPr>
+      </w:pPr>
+      <w:r>
+        <w:rPr>
+          <w:lang w:val="en-US" w:eastAsia="ja-JP"/>
+        </w:rPr>
+        <w:t xml:space="preserve">        print("You're wrong. Try again.\n")</w:t>
+      </w:r>
+    </w:p>
+    <w:p>
+      <w:pPr>
+        <w:pStyle w:val="a3"/>
+        <w:rPr>
+          <w:lang w:val="en-US" w:eastAsia="ja-JP"/>
+        </w:rPr>
+      </w:pPr>
+    </w:p>
+    <w:p>
+      <w:pPr>
+        <w:pStyle w:val="a3"/>
+        <w:rPr>
+          <w:lang w:val="en-US" w:eastAsia="ja-JP"/>
+        </w:rPr>
+      </w:pPr>
+      <w:r>
+        <w:rPr>
+          <w:lang w:val="en-US" w:eastAsia="ja-JP"/>
+        </w:rPr>
+        <w:t># Printing the result</w:t>
+      </w:r>
+    </w:p>
+    <w:p>
+      <w:pPr>
+        <w:pStyle w:val="a3"/>
+        <w:rPr>
+          <w:lang w:eastAsia="ja-JP"/>
+        </w:rPr>
+      </w:pPr>
+      <w:r>
+        <w:rPr>
+          <w:lang w:eastAsia="ja-JP"/>
+        </w:rPr>
+        <w:t>print(cos(degrees(a))**2)</w:t>
       </w:r>
     </w:p>
     <w:p>
       <w:pPr>
         <w:pStyle w:val="1"/>
-      </w:pPr>
-      <w:r>
-        <w:lastRenderedPageBreak/>
-        <w:t>3 Ход выполнения</w:t>
-      </w:r>
-    </w:p>
-    <w:p>
-      <w:pPr>
-        <w:pStyle w:val="2"/>
-      </w:pPr>
-      <w:r>
-        <w:t>3.1 Составление стилей</w:t>
-      </w:r>
-    </w:p>
-    <w:p>
-      <w:r>
-        <w:rPr>
-          <w:lang w:val="en-US"/>
-        </w:rPr>
-        <w:t>Sample</w:t>
-      </w:r>
-      <w:r>
-        <w:t xml:space="preserve"> </w:t>
-      </w:r>
-      <w:r>
-        <w:rPr>
-          <w:lang w:val="en-US"/>
-        </w:rPr>
-        <w:t>text</w:t>
-      </w:r>
-    </w:p>
-    <w:p>
-      <w:pPr>
-        <w:pStyle w:val="2"/>
-        <w:rPr>
-          <w:lang w:eastAsia="ja-JP"/>
-        </w:rPr>
-      </w:pPr>
-      <w:r>
-        <w:rPr>
-          <w:rFonts w:hint="eastAsia"/>
-          <w:lang w:eastAsia="ja-JP"/>
-        </w:rPr>
-        <w:t>3.2</w:t>
-      </w:r>
-      <w:r>
-        <w:rPr>
-          <w:lang w:eastAsia="ja-JP"/>
-        </w:rPr>
-        <w:t xml:space="preserve"> Реализация программы</w:t>
-      </w:r>
-    </w:p>
-    <w:p>
-      <w:pPr>
-        <w:rPr>
-          <w:lang w:eastAsia="ja-JP"/>
-        </w:rPr>
-      </w:pPr>
-      <w:r>
-        <w:rPr>
-          <w:lang w:val="en-US" w:eastAsia="ja-JP"/>
-        </w:rPr>
-        <w:t>Sample</w:t>
-      </w:r>
-      <w:r>
-        <w:rPr>
-          <w:lang w:eastAsia="ja-JP"/>
-        </w:rPr>
-        <w:t xml:space="preserve"> </w:t>
-      </w:r>
-      <w:r>
-        <w:rPr>
-          <w:lang w:val="en-US" w:eastAsia="ja-JP"/>
-        </w:rPr>
-        <w:t>text</w:t>
+        <w:rPr>
+          <w:lang w:eastAsia="ja-JP"/>
+        </w:rPr>
+      </w:pPr>
+      <w:r>
+        <w:rPr>
+          <w:lang w:eastAsia="ja-JP"/>
+        </w:rPr>
+        <w:t>4 Выводы</w:t>
+      </w:r>
+    </w:p>
+    <w:p>
+      <w:pPr>
+        <w:rPr>
+          <w:lang w:eastAsia="ja-JP"/>
+        </w:rPr>
+      </w:pPr>
+      <w:r>
+        <w:rPr>
+          <w:lang w:eastAsia="ja-JP"/>
+        </w:rPr>
+        <w:t>В результате работы был</w:t>
+      </w:r>
+      <w:r>
+        <w:rPr>
+          <w:lang w:eastAsia="ja-JP"/>
+        </w:rPr>
+        <w:t>и</w:t>
+      </w:r>
+      <w:r>
+        <w:rPr>
+          <w:lang w:eastAsia="ja-JP"/>
+        </w:rPr>
+        <w:t xml:space="preserve"> рассмотрены «Общие требования к </w:t>
+      </w:r>
+      <w:r>
+        <w:rPr>
+          <w:lang w:eastAsia="ja-JP"/>
+        </w:rPr>
+        <w:t>построению, изложению и оформлению документов учебной деятельности»</w:t>
+      </w:r>
+      <w:r>
+        <w:rPr>
+          <w:lang w:eastAsia="ja-JP"/>
+        </w:rPr>
+        <w:t>, а так</w:t>
+      </w:r>
+      <w:r>
+        <w:rPr>
+          <w:lang w:eastAsia="ja-JP"/>
+        </w:rPr>
+        <w:t>же подготовлены стили для дальнейших работ. В дополнения было выяснено, что писать программы много легче, чем оформлять отчеты по ним.</w:t>
       </w:r>
     </w:p>
     <w:p>
@@ -834,6 +1798,7 @@
     <w:p>
       <w:pPr>
         <w:pStyle w:val="1"/>
+        <w:jc w:val="center"/>
         <w:rPr>
           <w:lang w:eastAsia="ja-JP"/>
         </w:rPr>
@@ -843,80 +1808,66 @@
           <w:lang w:eastAsia="ja-JP"/>
         </w:rPr>
         <w:lastRenderedPageBreak/>
-        <w:t>4 Выводы</w:t>
-      </w:r>
-    </w:p>
-    <w:p>
-      <w:pPr>
-        <w:rPr>
-          <w:lang w:eastAsia="ja-JP"/>
-        </w:rPr>
-      </w:pPr>
-      <w:r>
-        <w:rPr>
-          <w:lang w:val="en-US" w:eastAsia="ja-JP"/>
-        </w:rPr>
-        <w:t>Sample</w:t>
-      </w:r>
-      <w:r>
-        <w:rPr>
+        <w:t>СПИСОК ИСПОЛЬЗУЕМЫХ ИСТОЧНИКОВ</w:t>
+      </w:r>
+    </w:p>
+    <w:p>
+      <w:pPr>
+        <w:pStyle w:val="1"/>
+        <w:rPr>
+          <w:lang w:eastAsia="ja-JP"/>
+        </w:rPr>
+      </w:pPr>
+      <w:r>
+        <w:rPr>
+          <w:lang w:eastAsia="ja-JP"/>
+        </w:rPr>
+        <w:t>Стандарты оформления</w:t>
+      </w:r>
+      <w:bookmarkStart w:id="0" w:name="_GoBack"/>
+      <w:bookmarkEnd w:id="0"/>
+    </w:p>
+    <w:p>
+      <w:pPr>
+        <w:rPr>
+          <w:rFonts w:eastAsiaTheme="minorEastAsia"/>
+          <w:lang w:eastAsia="ja-JP"/>
+        </w:rPr>
+      </w:pPr>
+      <w:r>
+        <w:rPr>
+          <w:rFonts w:eastAsiaTheme="minorEastAsia"/>
+          <w:lang w:eastAsia="ja-JP"/>
+        </w:rPr>
+        <w:t xml:space="preserve">Общие требования к построению, изложению и оформлению документов учебной </w:t>
+      </w:r>
+      <w:r>
+        <w:rPr>
+          <w:rFonts w:eastAsiaTheme="minorEastAsia"/>
+          <w:lang w:eastAsia="ja-JP"/>
+        </w:rPr>
+        <w:t>деят</w:t>
+      </w:r>
+      <w:r>
+        <w:rPr>
+          <w:rFonts w:eastAsiaTheme="minorEastAsia"/>
+          <w:lang w:eastAsia="ja-JP"/>
+        </w:rPr>
+        <w:t>ельности:</w:t>
+      </w:r>
+      <w:r>
+        <w:rPr>
+          <w:rFonts w:eastAsiaTheme="minorEastAsia"/>
           <w:lang w:eastAsia="ja-JP"/>
         </w:rPr>
         <w:t xml:space="preserve"> </w:t>
       </w:r>
       <w:r>
         <w:rPr>
-          <w:lang w:val="en-US" w:eastAsia="ja-JP"/>
-        </w:rPr>
-        <w:t>text</w:t>
-      </w:r>
-    </w:p>
-    <w:p>
-      <w:pPr>
-        <w:adjustRightInd/>
-        <w:spacing w:after="160" w:line="259" w:lineRule="auto"/>
-        <w:ind w:firstLine="0"/>
-        <w:contextualSpacing w:val="0"/>
-        <w:jc w:val="left"/>
-        <w:rPr>
-          <w:lang w:eastAsia="ja-JP"/>
-        </w:rPr>
-      </w:pPr>
-      <w:r>
-        <w:rPr>
-          <w:lang w:eastAsia="ja-JP"/>
-        </w:rPr>
-        <w:br w:type="page"/>
-      </w:r>
-    </w:p>
-    <w:p>
-      <w:pPr>
-        <w:pStyle w:val="1"/>
-        <w:rPr>
-          <w:lang w:eastAsia="ja-JP"/>
-        </w:rPr>
-      </w:pPr>
-      <w:r>
-        <w:rPr>
-          <w:lang w:eastAsia="ja-JP"/>
-        </w:rPr>
-        <w:lastRenderedPageBreak/>
-        <w:t>Список используемых источников</w:t>
-      </w:r>
-    </w:p>
-    <w:p>
-      <w:pPr>
-        <w:rPr>
-          <w:rFonts w:eastAsiaTheme="minorEastAsia"/>
-          <w:lang w:val="en-US" w:eastAsia="ja-JP"/>
-        </w:rPr>
-      </w:pPr>
-      <w:r>
-        <w:rPr>
-          <w:rFonts w:eastAsiaTheme="minorEastAsia"/>
-          <w:lang w:val="en-US" w:eastAsia="ja-JP"/>
-        </w:rPr>
-        <w:t>Sample text</w:t>
+          <w:rFonts w:eastAsiaTheme="minorEastAsia"/>
+          <w:lang w:eastAsia="ja-JP"/>
+        </w:rPr>
+        <w:t>СТО 4.2-07-2014</w:t>
       </w:r>
     </w:p>
     <w:sectPr>
@@ -927,6 +1878,217 @@
     </w:sectPr>
   </w:body>
 </w:document>
+</file>
+
+<file path=word/numbering.xml><?xml version="1.0" encoding="utf-8"?>
+<w:numbering xmlns:wpc="http://schemas.microsoft.com/office/word/2010/wordprocessingCanvas" xmlns:cx="http://schemas.microsoft.com/office/drawing/2014/chartex" xmlns:cx1="http://schemas.microsoft.com/office/drawing/2015/9/8/chartex" xmlns:mc="http://schemas.openxmlformats.org/markup-compatibility/2006" xmlns:o="urn:schemas-microsoft-com:office:office" xmlns:r="http://schemas.openxmlformats.org/officeDocument/2006/relationships" xmlns:m="http://schemas.openxmlformats.org/officeDocument/2006/math" xmlns:v="urn:schemas-microsoft-com:vml" xmlns:wp14="http://schemas.microsoft.com/office/word/2010/wordprocessingDrawing" xmlns:wp="http://schemas.openxmlformats.org/drawingml/2006/wordprocessingDrawing" xmlns:w10="urn:schemas-microsoft-com:office:word" xmlns:w="http://schemas.openxmlformats.org/wordprocessingml/2006/main" xmlns:w14="http://schemas.microsoft.com/office/word/2010/wordml" xmlns:w15="http://schemas.microsoft.com/office/word/2012/wordml" xmlns:w16se="http://schemas.microsoft.com/office/word/2015/wordml/symex" xmlns:wpg="http://schemas.microsoft.com/office/word/2010/wordprocessingGroup" xmlns:wpi="http://schemas.microsoft.com/office/word/2010/wordprocessingInk" xmlns:wne="http://schemas.microsoft.com/office/word/2006/wordml" xmlns:wps="http://schemas.microsoft.com/office/word/2010/wordprocessingShape" mc:Ignorable="w14 w15 w16se wp14">
+  <w:abstractNum w:abstractNumId="0" w15:restartNumberingAfterBreak="0">
+    <w:nsid w:val="38710651"/>
+    <w:multiLevelType w:val="hybridMultilevel"/>
+    <w:tmpl w:val="F570612C"/>
+    <w:lvl w:ilvl="0" w:tplc="0419000F">
+      <w:start w:val="1"/>
+      <w:numFmt w:val="decimal"/>
+      <w:lvlText w:val="%1."/>
+      <w:lvlJc w:val="left"/>
+      <w:pPr>
+        <w:ind w:left="1428" w:hanging="360"/>
+      </w:pPr>
+    </w:lvl>
+    <w:lvl w:ilvl="1" w:tplc="04190019" w:tentative="1">
+      <w:start w:val="1"/>
+      <w:numFmt w:val="lowerLetter"/>
+      <w:lvlText w:val="%2."/>
+      <w:lvlJc w:val="left"/>
+      <w:pPr>
+        <w:ind w:left="2148" w:hanging="360"/>
+      </w:pPr>
+    </w:lvl>
+    <w:lvl w:ilvl="2" w:tplc="0419001B" w:tentative="1">
+      <w:start w:val="1"/>
+      <w:numFmt w:val="lowerRoman"/>
+      <w:lvlText w:val="%3."/>
+      <w:lvlJc w:val="right"/>
+      <w:pPr>
+        <w:ind w:left="2868" w:hanging="180"/>
+      </w:pPr>
+    </w:lvl>
+    <w:lvl w:ilvl="3" w:tplc="0419000F" w:tentative="1">
+      <w:start w:val="1"/>
+      <w:numFmt w:val="decimal"/>
+      <w:lvlText w:val="%4."/>
+      <w:lvlJc w:val="left"/>
+      <w:pPr>
+        <w:ind w:left="3588" w:hanging="360"/>
+      </w:pPr>
+    </w:lvl>
+    <w:lvl w:ilvl="4" w:tplc="04190019" w:tentative="1">
+      <w:start w:val="1"/>
+      <w:numFmt w:val="lowerLetter"/>
+      <w:lvlText w:val="%5."/>
+      <w:lvlJc w:val="left"/>
+      <w:pPr>
+        <w:ind w:left="4308" w:hanging="360"/>
+      </w:pPr>
+    </w:lvl>
+    <w:lvl w:ilvl="5" w:tplc="0419001B" w:tentative="1">
+      <w:start w:val="1"/>
+      <w:numFmt w:val="lowerRoman"/>
+      <w:lvlText w:val="%6."/>
+      <w:lvlJc w:val="right"/>
+      <w:pPr>
+        <w:ind w:left="5028" w:hanging="180"/>
+      </w:pPr>
+    </w:lvl>
+    <w:lvl w:ilvl="6" w:tplc="0419000F" w:tentative="1">
+      <w:start w:val="1"/>
+      <w:numFmt w:val="decimal"/>
+      <w:lvlText w:val="%7."/>
+      <w:lvlJc w:val="left"/>
+      <w:pPr>
+        <w:ind w:left="5748" w:hanging="360"/>
+      </w:pPr>
+    </w:lvl>
+    <w:lvl w:ilvl="7" w:tplc="04190019" w:tentative="1">
+      <w:start w:val="1"/>
+      <w:numFmt w:val="lowerLetter"/>
+      <w:lvlText w:val="%8."/>
+      <w:lvlJc w:val="left"/>
+      <w:pPr>
+        <w:ind w:left="6468" w:hanging="360"/>
+      </w:pPr>
+    </w:lvl>
+    <w:lvl w:ilvl="8" w:tplc="0419001B" w:tentative="1">
+      <w:start w:val="1"/>
+      <w:numFmt w:val="lowerRoman"/>
+      <w:lvlText w:val="%9."/>
+      <w:lvlJc w:val="right"/>
+      <w:pPr>
+        <w:ind w:left="7188" w:hanging="180"/>
+      </w:pPr>
+    </w:lvl>
+  </w:abstractNum>
+  <w:abstractNum w:abstractNumId="1" w15:restartNumberingAfterBreak="0">
+    <w:nsid w:val="622E3CD7"/>
+    <w:multiLevelType w:val="multilevel"/>
+    <w:tmpl w:val="B3C07062"/>
+    <w:lvl w:ilvl="0">
+      <w:start w:val="1"/>
+      <w:numFmt w:val="decimal"/>
+      <w:suff w:val="space"/>
+      <w:lvlText w:val="%1)"/>
+      <w:lvlJc w:val="left"/>
+      <w:pPr>
+        <w:ind w:left="0" w:firstLine="708"/>
+      </w:pPr>
+      <w:rPr>
+        <w:rFonts w:hint="default"/>
+      </w:rPr>
+    </w:lvl>
+    <w:lvl w:ilvl="1">
+      <w:start w:val="1"/>
+      <w:numFmt w:val="lowerLetter"/>
+      <w:lvlText w:val="%2)"/>
+      <w:lvlJc w:val="left"/>
+      <w:pPr>
+        <w:ind w:left="1428" w:hanging="360"/>
+      </w:pPr>
+      <w:rPr>
+        <w:rFonts w:hint="default"/>
+      </w:rPr>
+    </w:lvl>
+    <w:lvl w:ilvl="2">
+      <w:start w:val="1"/>
+      <w:numFmt w:val="lowerRoman"/>
+      <w:lvlText w:val="%3)"/>
+      <w:lvlJc w:val="left"/>
+      <w:pPr>
+        <w:ind w:left="1788" w:hanging="360"/>
+      </w:pPr>
+      <w:rPr>
+        <w:rFonts w:hint="default"/>
+      </w:rPr>
+    </w:lvl>
+    <w:lvl w:ilvl="3">
+      <w:start w:val="1"/>
+      <w:numFmt w:val="decimal"/>
+      <w:lvlText w:val="(%4)"/>
+      <w:lvlJc w:val="left"/>
+      <w:pPr>
+        <w:ind w:left="2148" w:hanging="360"/>
+      </w:pPr>
+      <w:rPr>
+        <w:rFonts w:hint="default"/>
+      </w:rPr>
+    </w:lvl>
+    <w:lvl w:ilvl="4">
+      <w:start w:val="1"/>
+      <w:numFmt w:val="lowerLetter"/>
+      <w:lvlText w:val="(%5)"/>
+      <w:lvlJc w:val="left"/>
+      <w:pPr>
+        <w:ind w:left="2508" w:hanging="360"/>
+      </w:pPr>
+      <w:rPr>
+        <w:rFonts w:hint="default"/>
+      </w:rPr>
+    </w:lvl>
+    <w:lvl w:ilvl="5">
+      <w:start w:val="1"/>
+      <w:numFmt w:val="lowerRoman"/>
+      <w:lvlText w:val="(%6)"/>
+      <w:lvlJc w:val="left"/>
+      <w:pPr>
+        <w:ind w:left="2868" w:hanging="360"/>
+      </w:pPr>
+      <w:rPr>
+        <w:rFonts w:hint="default"/>
+      </w:rPr>
+    </w:lvl>
+    <w:lvl w:ilvl="6">
+      <w:start w:val="1"/>
+      <w:numFmt w:val="decimal"/>
+      <w:lvlText w:val="%7."/>
+      <w:lvlJc w:val="left"/>
+      <w:pPr>
+        <w:ind w:left="3228" w:hanging="360"/>
+      </w:pPr>
+      <w:rPr>
+        <w:rFonts w:hint="default"/>
+      </w:rPr>
+    </w:lvl>
+    <w:lvl w:ilvl="7">
+      <w:start w:val="1"/>
+      <w:numFmt w:val="lowerLetter"/>
+      <w:lvlText w:val="%8."/>
+      <w:lvlJc w:val="left"/>
+      <w:pPr>
+        <w:ind w:left="3588" w:hanging="360"/>
+      </w:pPr>
+      <w:rPr>
+        <w:rFonts w:hint="default"/>
+      </w:rPr>
+    </w:lvl>
+    <w:lvl w:ilvl="8">
+      <w:start w:val="1"/>
+      <w:numFmt w:val="lowerRoman"/>
+      <w:lvlText w:val="%9."/>
+      <w:lvlJc w:val="left"/>
+      <w:pPr>
+        <w:ind w:left="3948" w:hanging="360"/>
+      </w:pPr>
+      <w:rPr>
+        <w:rFonts w:hint="default"/>
+      </w:rPr>
+    </w:lvl>
+  </w:abstractNum>
+  <w:num w:numId="1">
+    <w:abstractNumId w:val="0"/>
+  </w:num>
+  <w:num w:numId="2">
+    <w:abstractNumId w:val="1"/>
+  </w:num>
+</w:numbering>
 </file>
 
 <file path=word/styles.xml><?xml version="1.0" encoding="utf-8"?>
@@ -1322,7 +2484,7 @@
   <w:style w:type="paragraph" w:default="1" w:styleId="a">
     <w:name w:val="Normal"/>
     <w:qFormat/>
-    <w:rsid w:val="0011756B"/>
+    <w:rsid w:val="008924EF"/>
     <w:pPr>
       <w:adjustRightInd w:val="0"/>
       <w:spacing w:after="0" w:line="360" w:lineRule="auto"/>
@@ -1385,10 +2547,32 @@
       <w:szCs w:val="26"/>
     </w:rPr>
   </w:style>
+  <w:style w:type="paragraph" w:styleId="3">
+    <w:name w:val="heading 3"/>
+    <w:basedOn w:val="a"/>
+    <w:next w:val="a"/>
+    <w:link w:val="30"/>
+    <w:uiPriority w:val="9"/>
+    <w:semiHidden/>
+    <w:unhideWhenUsed/>
+    <w:qFormat/>
+    <w:rsid w:val="00986329"/>
+    <w:pPr>
+      <w:keepNext/>
+      <w:keepLines/>
+      <w:spacing w:before="40"/>
+      <w:outlineLvl w:val="2"/>
+    </w:pPr>
+    <w:rPr>
+      <w:rFonts w:asciiTheme="majorHAnsi" w:eastAsiaTheme="majorEastAsia" w:hAnsiTheme="majorHAnsi" w:cstheme="majorBidi"/>
+      <w:color w:val="714109" w:themeColor="accent1" w:themeShade="7F"/>
+      <w:sz w:val="24"/>
+      <w:szCs w:val="24"/>
+    </w:rPr>
+  </w:style>
   <w:style w:type="character" w:default="1" w:styleId="a0">
     <w:name w:val="Default Paragraph Font"/>
     <w:uiPriority w:val="1"/>
-    <w:semiHidden/>
     <w:unhideWhenUsed/>
   </w:style>
   <w:style w:type="table" w:default="1" w:styleId="a1">
@@ -1448,11 +2632,10 @@
     <w:next w:val="a"/>
     <w:uiPriority w:val="1"/>
     <w:qFormat/>
-    <w:rsid w:val="006376FA"/>
+    <w:rsid w:val="00E54DA1"/>
     <w:pPr>
       <w:adjustRightInd w:val="0"/>
       <w:spacing w:after="0" w:line="240" w:lineRule="auto"/>
-      <w:ind w:firstLine="709"/>
       <w:contextualSpacing/>
       <w:jc w:val="both"/>
     </w:pPr>
@@ -1461,6 +2644,59 @@
       <w:sz w:val="20"/>
       <w:szCs w:val="20"/>
       <w:lang w:eastAsia="ru-RU"/>
+    </w:rPr>
+  </w:style>
+  <w:style w:type="paragraph" w:styleId="a4">
+    <w:name w:val="List Paragraph"/>
+    <w:basedOn w:val="a"/>
+    <w:uiPriority w:val="34"/>
+    <w:qFormat/>
+    <w:rsid w:val="00C41F62"/>
+    <w:pPr>
+      <w:ind w:left="720"/>
+    </w:pPr>
+  </w:style>
+  <w:style w:type="character" w:customStyle="1" w:styleId="30">
+    <w:name w:val="Заголовок 3 Знак"/>
+    <w:basedOn w:val="a0"/>
+    <w:link w:val="3"/>
+    <w:uiPriority w:val="9"/>
+    <w:semiHidden/>
+    <w:rsid w:val="00986329"/>
+    <w:rPr>
+      <w:rFonts w:asciiTheme="majorHAnsi" w:eastAsiaTheme="majorEastAsia" w:hAnsiTheme="majorHAnsi" w:cstheme="majorBidi"/>
+      <w:color w:val="714109" w:themeColor="accent1" w:themeShade="7F"/>
+      <w:sz w:val="24"/>
+      <w:szCs w:val="24"/>
+      <w:lang w:eastAsia="ru-RU"/>
+    </w:rPr>
+  </w:style>
+  <w:style w:type="paragraph" w:customStyle="1" w:styleId="a5">
+    <w:name w:val="Рисунки"/>
+    <w:basedOn w:val="a"/>
+    <w:link w:val="a6"/>
+    <w:qFormat/>
+    <w:rsid w:val="008924EF"/>
+    <w:pPr>
+      <w:spacing w:before="240" w:after="240"/>
+      <w:ind w:firstLine="0"/>
+      <w:jc w:val="center"/>
+    </w:pPr>
+    <w:rPr>
+      <w:rFonts w:eastAsiaTheme="minorEastAsia"/>
+      <w:lang w:eastAsia="ja-JP"/>
+    </w:rPr>
+  </w:style>
+  <w:style w:type="character" w:customStyle="1" w:styleId="a6">
+    <w:name w:val="Рисунки Знак"/>
+    <w:basedOn w:val="a0"/>
+    <w:link w:val="a5"/>
+    <w:rsid w:val="008924EF"/>
+    <w:rPr>
+      <w:rFonts w:ascii="Times New Roman" w:hAnsi="Times New Roman" w:cs="Times New Roman"/>
+      <w:sz w:val="28"/>
+      <w:szCs w:val="20"/>
+      <w:lang w:eastAsia="ja-JP"/>
     </w:rPr>
   </w:style>
 </w:styles>
@@ -1754,7 +2990,7 @@
 </file>
 
 <file path=customXml/itemProps1.xml><?xml version="1.0" encoding="utf-8"?>
-<ds:datastoreItem xmlns:ds="http://schemas.openxmlformats.org/officeDocument/2006/customXml" ds:itemID="{DDFEB4B6-D58E-4131-A287-DA1C1C46B060}">
+<ds:datastoreItem xmlns:ds="http://schemas.openxmlformats.org/officeDocument/2006/customXml" ds:itemID="{D67F8352-8266-49BF-90BA-F471457AEE6B}">
   <ds:schemaRefs>
     <ds:schemaRef ds:uri="http://schemas.openxmlformats.org/officeDocument/2006/bibliography"/>
   </ds:schemaRefs>

</xml_diff>

<commit_message>
Idk what i've done
</commit_message>
<xml_diff>
--- a/Проф. Практическая 1.docx
+++ b/Проф. Практическая 1.docx
@@ -1156,11 +1156,11 @@
           <w:lang w:eastAsia="ja-JP"/>
         </w:rPr>
       </w:pPr>
+      <w:bookmarkStart w:id="0" w:name="_GoBack"/>
       <w:r>
         <w:rPr>
           <w:rFonts w:eastAsiaTheme="minorEastAsia"/>
           <w:noProof/>
-          <w:lang w:eastAsia="ja-JP"/>
         </w:rPr>
         <w:drawing>
           <wp:inline distT="0" distB="0" distL="0" distR="0">
@@ -1204,6 +1204,7 @@
           </wp:inline>
         </w:drawing>
       </w:r>
+      <w:bookmarkEnd w:id="0"/>
     </w:p>
     <w:p>
       <w:pPr>
@@ -1212,21 +1213,19 @@
       <w:r>
         <w:t xml:space="preserve">Рисунок 1 – Панель выбора стилей в </w:t>
       </w:r>
-      <w:r>
-        <w:rPr>
-          <w:lang w:val="en-US"/>
-        </w:rPr>
+      <w:proofErr w:type="spellStart"/>
+      <w:r>
         <w:t>Microsoft</w:t>
       </w:r>
+      <w:proofErr w:type="spellEnd"/>
       <w:r>
         <w:t xml:space="preserve"> </w:t>
       </w:r>
-      <w:r>
-        <w:rPr>
-          <w:lang w:val="en-US"/>
-        </w:rPr>
+      <w:proofErr w:type="spellStart"/>
+      <w:r>
         <w:t>Word</w:t>
       </w:r>
+      <w:proofErr w:type="spellEnd"/>
       <w:r>
         <w:t xml:space="preserve"> 2016</w:t>
       </w:r>
@@ -1268,7 +1267,6 @@
         <w:rPr>
           <w:rFonts w:eastAsiaTheme="minorEastAsia"/>
           <w:noProof/>
-          <w:lang w:eastAsia="ja-JP"/>
         </w:rPr>
         <w:drawing>
           <wp:inline distT="0" distB="0" distL="0" distR="0">
@@ -1323,13 +1321,13 @@
     </w:p>
     <w:p>
       <w:pPr>
-        <w:spacing w:line="240" w:lineRule="auto"/>
+        <w:spacing w:before="240" w:after="240" w:line="240" w:lineRule="auto"/>
+        <w:contextualSpacing w:val="0"/>
       </w:pPr>
       <w:r>
         <w:rPr>
           <w:rFonts w:hint="eastAsia"/>
           <w:noProof/>
-          <w:lang w:eastAsia="ja-JP"/>
         </w:rPr>
         <w:lastRenderedPageBreak/>
         <w:drawing>
@@ -1394,7 +1392,6 @@
         <w:rPr>
           <w:rFonts w:eastAsiaTheme="minorEastAsia"/>
           <w:noProof/>
-          <w:lang w:eastAsia="ja-JP"/>
         </w:rPr>
         <w:drawing>
           <wp:inline distT="0" distB="0" distL="0" distR="0">
@@ -1842,6 +1839,13 @@
           <w:rFonts w:eastAsiaTheme="minorEastAsia"/>
           <w:lang w:eastAsia="ja-JP"/>
         </w:rPr>
+        <w:t xml:space="preserve">1. </w:t>
+      </w:r>
+      <w:r>
+        <w:rPr>
+          <w:rFonts w:eastAsiaTheme="minorEastAsia"/>
+          <w:lang w:eastAsia="ja-JP"/>
+        </w:rPr>
         <w:t xml:space="preserve">СТО </w:t>
       </w:r>
       <w:r>
@@ -1880,43 +1884,61 @@
         <w:t xml:space="preserve">  - </w:t>
       </w:r>
       <w:r>
-        <w:t>В</w:t>
-      </w:r>
-      <w:r>
-        <w:t>замен СТО 4.2–07–2012</w:t>
-      </w:r>
-      <w:r>
-        <w:rPr>
-          <w:lang w:val="en-US"/>
-        </w:rPr>
+        <w:t>Взамен СТО 4.2–07–</w:t>
+      </w:r>
+      <w:proofErr w:type="gramStart"/>
+      <w:r>
+        <w:t>2012</w:t>
+      </w:r>
+      <w:r>
         <w:t xml:space="preserve"> ;</w:t>
       </w:r>
-      <w:r>
-        <w:t xml:space="preserve"> в</w:t>
-      </w:r>
-      <w:r>
-        <w:rPr>
-          <w:rFonts w:eastAsiaTheme="minorEastAsia"/>
-          <w:lang w:eastAsia="ja-JP"/>
-        </w:rPr>
-        <w:t>вед. 30.12.2013</w:t>
-      </w:r>
-      <w:r>
-        <w:rPr>
-          <w:rFonts w:eastAsiaTheme="minorEastAsia"/>
-          <w:lang w:val="en-US" w:eastAsia="ja-JP"/>
+      <w:proofErr w:type="gramEnd"/>
+      <w:r>
+        <w:t xml:space="preserve"> </w:t>
+      </w:r>
+      <w:proofErr w:type="spellStart"/>
+      <w:r>
+        <w:t>в</w:t>
+      </w:r>
+      <w:r>
+        <w:rPr>
+          <w:rFonts w:eastAsiaTheme="minorEastAsia"/>
+          <w:lang w:eastAsia="ja-JP"/>
+        </w:rPr>
+        <w:t>вед</w:t>
+      </w:r>
+      <w:proofErr w:type="spellEnd"/>
+      <w:r>
+        <w:rPr>
+          <w:rFonts w:eastAsiaTheme="minorEastAsia"/>
+          <w:lang w:eastAsia="ja-JP"/>
+        </w:rPr>
+        <w:t>. 30.12.2013</w:t>
+      </w:r>
+      <w:r>
+        <w:rPr>
+          <w:rFonts w:eastAsiaTheme="minorEastAsia"/>
+          <w:lang w:eastAsia="ja-JP"/>
         </w:rPr>
         <w:t xml:space="preserve">, - </w:t>
       </w:r>
-      <w:r>
-        <w:rPr>
-          <w:rFonts w:eastAsiaTheme="minorEastAsia"/>
-          <w:lang w:eastAsia="ja-JP"/>
-        </w:rPr>
-        <w:t>Красноярск : ИПК СФУ, 2014</w:t>
-      </w:r>
-      <w:bookmarkStart w:id="0" w:name="_GoBack"/>
-      <w:bookmarkEnd w:id="0"/>
+      <w:proofErr w:type="gramStart"/>
+      <w:r>
+        <w:rPr>
+          <w:rFonts w:eastAsiaTheme="minorEastAsia"/>
+          <w:lang w:eastAsia="ja-JP"/>
+        </w:rPr>
+        <w:t>Красноярск :</w:t>
+      </w:r>
+      <w:proofErr w:type="gramEnd"/>
+      <w:r>
+        <w:rPr>
+          <w:rFonts w:eastAsiaTheme="minorEastAsia"/>
+          <w:lang w:eastAsia="ja-JP"/>
+        </w:rPr>
+        <w:t xml:space="preserve"> ИПК СФУ, 2014</w:t>
+      </w:r>
     </w:p>
     <w:sectPr>
       <w:pgSz w:w="11906" w:h="16838"/>
@@ -2725,10 +2747,11 @@
     <w:basedOn w:val="a"/>
     <w:link w:val="a6"/>
     <w:qFormat/>
-    <w:rsid w:val="008924EF"/>
+    <w:rsid w:val="00DD190B"/>
     <w:pPr>
       <w:spacing w:before="240" w:after="240"/>
       <w:ind w:firstLine="0"/>
+      <w:contextualSpacing w:val="0"/>
       <w:jc w:val="center"/>
     </w:pPr>
     <w:rPr>
@@ -2740,7 +2763,7 @@
     <w:name w:val="Рисунки Знак"/>
     <w:basedOn w:val="a0"/>
     <w:link w:val="a5"/>
-    <w:rsid w:val="008924EF"/>
+    <w:rsid w:val="00DD190B"/>
     <w:rPr>
       <w:rFonts w:ascii="Times New Roman" w:hAnsi="Times New Roman" w:cs="Times New Roman"/>
       <w:sz w:val="28"/>
@@ -3039,7 +3062,7 @@
 </file>
 
 <file path=customXml/itemProps1.xml><?xml version="1.0" encoding="utf-8"?>
-<ds:datastoreItem xmlns:ds="http://schemas.openxmlformats.org/officeDocument/2006/customXml" ds:itemID="{0E132F36-780B-419F-A433-E44FB1E2187F}">
+<ds:datastoreItem xmlns:ds="http://schemas.openxmlformats.org/officeDocument/2006/customXml" ds:itemID="{3374639A-2A54-4E4C-BB9D-BE037D677E91}">
   <ds:schemaRefs>
     <ds:schemaRef ds:uri="http://schemas.openxmlformats.org/officeDocument/2006/bibliography"/>
   </ds:schemaRefs>

</xml_diff>